<commit_message>
VERSION 6- NEW COVER PAGE
</commit_message>
<xml_diff>
--- a/module 3 final assignment/REPORT Version 6.docx
+++ b/module 3 final assignment/REPORT Version 6.docx
@@ -353,6 +353,7 @@
                                   <w:alias w:val="Author"/>
                                   <w:tag w:val=""/>
                                   <w:id w:val="789243997"/>
+                                  <w:showingPlcHdr/>
                                   <w:dataBinding w:prefixMappings="xmlns:ns0='http://purl.org/dc/elements/1.1/' xmlns:ns1='http://schemas.openxmlformats.org/package/2006/metadata/core-properties' " w:xpath="/ns1:coreProperties[1]/ns0:creator[1]" w:storeItemID="{6C3C8BC8-F283-45AE-878A-BAB7291924A1}"/>
                                   <w:text/>
                                 </w:sdtPr>
@@ -373,7 +374,7 @@
                                         <w:sz w:val="28"/>
                                         <w:szCs w:val="28"/>
                                       </w:rPr>
-                                      <w:t>Agunbiade, Anthonia</w:t>
+                                      <w:t xml:space="preserve">     </w:t>
                                     </w:r>
                                   </w:p>
                                 </w:sdtContent>
@@ -508,6 +509,7 @@
                             <w:alias w:val="Author"/>
                             <w:tag w:val=""/>
                             <w:id w:val="789243997"/>
+                            <w:showingPlcHdr/>
                             <w:dataBinding w:prefixMappings="xmlns:ns0='http://purl.org/dc/elements/1.1/' xmlns:ns1='http://schemas.openxmlformats.org/package/2006/metadata/core-properties' " w:xpath="/ns1:coreProperties[1]/ns0:creator[1]" w:storeItemID="{6C3C8BC8-F283-45AE-878A-BAB7291924A1}"/>
                             <w:text/>
                           </w:sdtPr>
@@ -528,7 +530,7 @@
                                   <w:sz w:val="28"/>
                                   <w:szCs w:val="28"/>
                                 </w:rPr>
-                                <w:t>Agunbiade, Anthonia</w:t>
+                                <w:t xml:space="preserve">     </w:t>
                               </w:r>
                             </w:p>
                           </w:sdtContent>
@@ -1726,8 +1728,13 @@
       </w:r>
     </w:p>
     <w:p>
-      <w:r>
-        <w:t>Classification, is the task of assigning predefined labels or categories to instances based on their inherent char</w:t>
+      <w:proofErr w:type="gramStart"/>
+      <w:r>
+        <w:t>Classification,</w:t>
+      </w:r>
+      <w:proofErr w:type="gramEnd"/>
+      <w:r>
+        <w:t xml:space="preserve"> is the task of assigning predefined labels or categories to instances based on their inherent char</w:t>
       </w:r>
       <w:r>
         <w:t>acteristics</w:t>
@@ -1895,10 +1902,18 @@
         <w:t>:</w:t>
       </w:r>
       <w:r>
-        <w:t xml:space="preserve"> Gain a deep understanding of the dataset, identifying relevant features, addressing imbalances, and preprocess data</w:t>
-      </w:r>
-      <w:r>
-        <w:t>,  filling in missing data with meaningful approaches</w:t>
+        <w:t xml:space="preserve"> Gain a deep understanding of the dataset, identifying relevant features, addressing imbalances, and preprocess </w:t>
+      </w:r>
+      <w:proofErr w:type="gramStart"/>
+      <w:r>
+        <w:t>data</w:t>
+      </w:r>
+      <w:r>
+        <w:t>,  filling</w:t>
+      </w:r>
+      <w:proofErr w:type="gramEnd"/>
+      <w:r>
+        <w:t xml:space="preserve"> in missing data with meaningful approaches</w:t>
       </w:r>
       <w:r>
         <w:t xml:space="preserve"> for optimal model performance.</w:t>
@@ -2145,7 +2160,15 @@
       </w:r>
       <w:proofErr w:type="spellEnd"/>
       <w:r>
-        <w:t xml:space="preserve"> describe() and info() </w:t>
+        <w:t xml:space="preserve"> </w:t>
+      </w:r>
+      <w:proofErr w:type="gramStart"/>
+      <w:r>
+        <w:t>describe(</w:t>
+      </w:r>
+      <w:proofErr w:type="gramEnd"/>
+      <w:r>
+        <w:t xml:space="preserve">) and info() </w:t>
       </w:r>
       <w:r>
         <w:t xml:space="preserve">aiding in understanding the overall structure and potential areas for preprocessing. </w:t>
@@ -2213,9 +2236,11 @@
       <w:r>
         <w:t xml:space="preserve"> a team we decided to choose </w:t>
       </w:r>
+      <w:proofErr w:type="gramStart"/>
       <w:r>
         <w:t>Scikit-learn</w:t>
       </w:r>
+      <w:proofErr w:type="gramEnd"/>
       <w:r>
         <w:t xml:space="preserve"> </w:t>
       </w:r>
@@ -3078,6 +3103,7 @@
                               <w:t xml:space="preserve">Figure </w:t>
                             </w:r>
                             <w:proofErr w:type="spellStart"/>
+                            <w:proofErr w:type="gramStart"/>
                             <w:r>
                               <w:t>I</w:t>
                             </w:r>
@@ -3086,7 +3112,11 @@
                             </w:r>
                             <w:proofErr w:type="spellEnd"/>
                             <w:r>
-                              <w:t xml:space="preserve"> : Feature Importance Score</w:t>
+                              <w:t xml:space="preserve"> :</w:t>
+                            </w:r>
+                            <w:proofErr w:type="gramEnd"/>
+                            <w:r>
+                              <w:t xml:space="preserve"> Feature Importance Score</w:t>
                             </w:r>
                           </w:p>
                         </w:txbxContent>
@@ -3119,6 +3149,7 @@
                         <w:t xml:space="preserve">Figure </w:t>
                       </w:r>
                       <w:proofErr w:type="spellStart"/>
+                      <w:proofErr w:type="gramStart"/>
                       <w:r>
                         <w:t>I</w:t>
                       </w:r>
@@ -3127,7 +3158,11 @@
                       </w:r>
                       <w:proofErr w:type="spellEnd"/>
                       <w:r>
-                        <w:t xml:space="preserve"> : Feature Importance Score</w:t>
+                        <w:t xml:space="preserve"> :</w:t>
+                      </w:r>
+                      <w:proofErr w:type="gramEnd"/>
+                      <w:r>
+                        <w:t xml:space="preserve"> Feature Importance Score</w:t>
                       </w:r>
                     </w:p>
                   </w:txbxContent>
@@ -3550,6 +3585,9 @@
         </mc:AlternateContent>
       </w:r>
       <w:r>
+        <w:rPr>
+          <w:noProof/>
+        </w:rPr>
         <w:drawing>
           <wp:anchor distT="0" distB="0" distL="114300" distR="114300" simplePos="0" relativeHeight="251675136" behindDoc="1" locked="0" layoutInCell="1" allowOverlap="1" wp14:anchorId="5F7CBF5E" wp14:editId="06CC66B7">
             <wp:simplePos x="0" y="0"/>
@@ -3656,7 +3694,15 @@
         <w:t xml:space="preserve">One of our failed approaches at </w:t>
       </w:r>
       <w:r>
-        <w:t>dealing with the fact our training data was in triples was to implement a Region Proposal Network (R-CNN) as part of our initial data pre-processing. This would identify Regions Of Interest</w:t>
+        <w:t xml:space="preserve">dealing with the fact our training data was in triples was to implement a Region Proposal Network (R-CNN) as part of our initial data pre-processing. This would identify Regions </w:t>
+      </w:r>
+      <w:proofErr w:type="gramStart"/>
+      <w:r>
+        <w:t>Of</w:t>
+      </w:r>
+      <w:proofErr w:type="gramEnd"/>
+      <w:r>
+        <w:t xml:space="preserve"> Interest</w:t>
       </w:r>
       <w:r>
         <w:t xml:space="preserve">, so we could feed them into the classification model but through the use of an existing TensorFlow SSD </w:t>
@@ -4638,11 +4684,16 @@
                             <w:r>
                               <w:t xml:space="preserve"> </w:t>
                             </w:r>
+                            <w:proofErr w:type="gramStart"/>
                             <w:r>
                               <w:t xml:space="preserve">V </w:t>
                             </w:r>
                             <w:r>
-                              <w:t xml:space="preserve">: </w:t>
+                              <w:t>:</w:t>
+                            </w:r>
+                            <w:proofErr w:type="gramEnd"/>
+                            <w:r>
+                              <w:t xml:space="preserve"> </w:t>
                             </w:r>
                             <w:r>
                               <w:t xml:space="preserve">Screenshot of the use of comments in Microsoft Word. </w:t>
@@ -4680,11 +4731,16 @@
                       <w:r>
                         <w:t xml:space="preserve"> </w:t>
                       </w:r>
+                      <w:proofErr w:type="gramStart"/>
                       <w:r>
                         <w:t xml:space="preserve">V </w:t>
                       </w:r>
                       <w:r>
-                        <w:t xml:space="preserve">: </w:t>
+                        <w:t>:</w:t>
+                      </w:r>
+                      <w:proofErr w:type="gramEnd"/>
+                      <w:r>
+                        <w:t xml:space="preserve"> </w:t>
                       </w:r>
                       <w:r>
                         <w:t xml:space="preserve">Screenshot of the use of comments in Microsoft Word. </w:t>

</xml_diff>

<commit_message>
update to report 6
</commit_message>
<xml_diff>
--- a/module 3 final assignment/REPORT Version 6.docx
+++ b/module 3 final assignment/REPORT Version 6.docx
@@ -1654,11 +1654,16 @@
       <w:r>
         <w:t xml:space="preserve"> </w:t>
       </w:r>
-      <w:proofErr w:type="spellStart"/>
-      <w:r>
-        <w:t>mutli</w:t>
-      </w:r>
-      <w:proofErr w:type="spellEnd"/>
+      <w:del w:id="2" w:author="Chris Mintz" w:date="2024-08-22T18:58:00Z" w16du:dateUtc="2024-08-22T22:58:00Z">
+        <w:r>
+          <w:delText>mutli</w:delText>
+        </w:r>
+      </w:del>
+      <w:ins w:id="3" w:author="Chris Mintz" w:date="2024-08-22T18:58:00Z" w16du:dateUtc="2024-08-22T22:58:00Z">
+        <w:r>
+          <w:t>multi</w:t>
+        </w:r>
+      </w:ins>
       <w:r>
         <w:t>-label</w:t>
       </w:r>
@@ -1728,11 +1733,16 @@
       </w:r>
     </w:p>
     <w:p>
-      <w:proofErr w:type="gramStart"/>
-      <w:r>
-        <w:t>Classification,</w:t>
-      </w:r>
-      <w:proofErr w:type="gramEnd"/>
+      <w:del w:id="4" w:author="Chris Mintz" w:date="2024-08-22T18:58:00Z" w16du:dateUtc="2024-08-22T22:58:00Z">
+        <w:r>
+          <w:delText>Classification,</w:delText>
+        </w:r>
+      </w:del>
+      <w:ins w:id="5" w:author="Chris Mintz" w:date="2024-08-22T18:58:00Z" w16du:dateUtc="2024-08-22T22:58:00Z">
+        <w:r>
+          <w:t>Classification</w:t>
+        </w:r>
+      </w:ins>
       <w:r>
         <w:t xml:space="preserve"> is the task of assigning predefined labels or categories to instances based on their inherent char</w:t>
       </w:r>
@@ -1904,14 +1914,22 @@
       <w:r>
         <w:t xml:space="preserve"> Gain a deep understanding of the dataset, identifying relevant features, addressing imbalances, and preprocess </w:t>
       </w:r>
-      <w:proofErr w:type="gramStart"/>
-      <w:r>
-        <w:t>data</w:t>
-      </w:r>
-      <w:r>
-        <w:t>,  filling</w:t>
-      </w:r>
-      <w:proofErr w:type="gramEnd"/>
+      <w:del w:id="6" w:author="Chris Mintz" w:date="2024-08-22T18:59:00Z" w16du:dateUtc="2024-08-22T22:59:00Z">
+        <w:r>
+          <w:delText>data</w:delText>
+        </w:r>
+        <w:r>
+          <w:delText>,  filling</w:delText>
+        </w:r>
+      </w:del>
+      <w:ins w:id="7" w:author="Chris Mintz" w:date="2024-08-22T18:59:00Z" w16du:dateUtc="2024-08-22T22:59:00Z">
+        <w:r>
+          <w:t>data</w:t>
+        </w:r>
+        <w:r>
+          <w:t>, filling</w:t>
+        </w:r>
+      </w:ins>
       <w:r>
         <w:t xml:space="preserve"> in missing data with meaningful approaches</w:t>
       </w:r>
@@ -2104,9 +2122,9 @@
       <w:pPr>
         <w:pStyle w:val="Heading2"/>
       </w:pPr>
-      <w:bookmarkStart w:id="2" w:name="_Dataset_Overview_and"/>
-      <w:bookmarkStart w:id="3" w:name="_Toc175258984"/>
-      <w:bookmarkEnd w:id="2"/>
+      <w:bookmarkStart w:id="8" w:name="_Dataset_Overview_and"/>
+      <w:bookmarkStart w:id="9" w:name="_Toc175258984"/>
+      <w:bookmarkEnd w:id="8"/>
       <w:r>
         <w:rPr>
           <w:rStyle w:val="Heading2Char"/>
@@ -2114,7 +2132,7 @@
         <w:lastRenderedPageBreak/>
         <w:t>Dataset Overview and Preprocessing:</w:t>
       </w:r>
-      <w:bookmarkEnd w:id="3"/>
+      <w:bookmarkEnd w:id="9"/>
       <w:r>
         <w:t xml:space="preserve"> </w:t>
       </w:r>
@@ -2398,11 +2416,11 @@
       <w:pPr>
         <w:pStyle w:val="Heading2"/>
       </w:pPr>
-      <w:bookmarkStart w:id="4" w:name="_Toc175258985"/>
+      <w:bookmarkStart w:id="10" w:name="_Toc175258985"/>
       <w:r>
         <w:t>Task 1: Numerical and Categorical Classification</w:t>
       </w:r>
-      <w:bookmarkEnd w:id="4"/>
+      <w:bookmarkEnd w:id="10"/>
     </w:p>
     <w:p>
       <w:pPr>
@@ -3183,12 +3201,12 @@
       <w:pPr>
         <w:pStyle w:val="Heading2"/>
       </w:pPr>
-      <w:bookmarkStart w:id="5" w:name="_Toc175258986"/>
+      <w:bookmarkStart w:id="11" w:name="_Toc175258986"/>
       <w:r>
         <w:lastRenderedPageBreak/>
         <w:t>Task 2: Multi-label Image-based Digit Classification</w:t>
       </w:r>
-      <w:bookmarkEnd w:id="5"/>
+      <w:bookmarkEnd w:id="11"/>
     </w:p>
     <w:p>
       <w:pPr>
@@ -3388,6 +3406,9 @@
         <w:rPr>
           <w:b/>
           <w:bCs/>
+          <w:rPrChange w:id="12" w:author="Chris Mintz" w:date="2024-08-22T19:02:00Z" w16du:dateUtc="2024-08-22T23:02:00Z">
+            <w:rPr/>
+          </w:rPrChange>
         </w:rPr>
       </w:pPr>
       <w:r>
@@ -3397,6 +3418,68 @@
         </w:rPr>
         <w:t xml:space="preserve">Hyperparameter Tuning: </w:t>
       </w:r>
+      <w:ins w:id="13" w:author="Chris Mintz" w:date="2024-08-22T19:02:00Z" w16du:dateUtc="2024-08-22T23:02:00Z">
+        <w:r>
+          <w:rPr>
+            <w:rPrChange w:id="14" w:author="Chris Mintz" w:date="2024-08-22T19:02:00Z" w16du:dateUtc="2024-08-22T23:02:00Z">
+              <w:rPr>
+                <w:b/>
+                <w:bCs/>
+              </w:rPr>
+            </w:rPrChange>
+          </w:rPr>
+          <w:t>we used</w:t>
+        </w:r>
+        <w:r>
+          <w:rPr>
+            <w:b/>
+            <w:bCs/>
+          </w:rPr>
+          <w:t xml:space="preserve"> </w:t>
+        </w:r>
+        <w:r>
+          <w:rPr>
+            <w:rPrChange w:id="15" w:author="Chris Mintz" w:date="2024-08-22T19:02:00Z" w16du:dateUtc="2024-08-22T23:02:00Z">
+              <w:rPr>
+                <w:b/>
+                <w:bCs/>
+              </w:rPr>
+            </w:rPrChange>
+          </w:rPr>
+          <w:t>a loop</w:t>
+        </w:r>
+        <w:r>
+          <w:rPr>
+            <w:b/>
+            <w:bCs/>
+          </w:rPr>
+          <w:t xml:space="preserve"> </w:t>
+        </w:r>
+        <w:r>
+          <w:rPr>
+            <w:rPrChange w:id="16" w:author="Chris Mintz" w:date="2024-08-22T19:03:00Z" w16du:dateUtc="2024-08-22T23:03:00Z">
+              <w:rPr>
+                <w:b/>
+                <w:bCs/>
+              </w:rPr>
+            </w:rPrChange>
+          </w:rPr>
+          <w:t>through a series of variations in the sequential model to find improvements in density and drop</w:t>
+        </w:r>
+      </w:ins>
+      <w:ins w:id="17" w:author="Chris Mintz" w:date="2024-08-22T19:03:00Z" w16du:dateUtc="2024-08-22T23:03:00Z">
+        <w:r>
+          <w:rPr>
+            <w:rPrChange w:id="18" w:author="Chris Mintz" w:date="2024-08-22T19:03:00Z" w16du:dateUtc="2024-08-22T23:03:00Z">
+              <w:rPr>
+                <w:b/>
+                <w:bCs/>
+              </w:rPr>
+            </w:rPrChange>
+          </w:rPr>
+          <w:t>out, checking the accuracy each time.</w:t>
+        </w:r>
+      </w:ins>
     </w:p>
     <w:p>
       <w:pPr>
@@ -3450,7 +3533,15 @@
       </w:r>
       <w:proofErr w:type="spellEnd"/>
       <w:r>
-        <w:t xml:space="preserve"> activation), max-pooling layers for down sampling, and dropout layers for regularization.</w:t>
+        <w:t xml:space="preserve"> activation), max-pooling layers for down sampling, and dropout layers for regularization</w:t>
+      </w:r>
+      <w:ins w:id="19" w:author="Chris Mintz" w:date="2024-08-22T19:03:00Z" w16du:dateUtc="2024-08-22T23:03:00Z">
+        <w:r>
+          <w:t xml:space="preserve"> ending in an output layer of 10 classes</w:t>
+        </w:r>
+      </w:ins>
+      <w:r>
+        <w:t>.</w:t>
       </w:r>
     </w:p>
     <w:p>
@@ -3773,23 +3864,28 @@
           <w:ilvl w:val="0"/>
           <w:numId w:val="23"/>
         </w:numPr>
-      </w:pPr>
-      <w:r>
-        <w:t>The model had been trained for one epoch in which achieved a training accuracy of 34.54%</w:t>
-      </w:r>
-      <w:r>
-        <w:t>, validation accuracy of 8.66%. The training loss is 2.7945</w:t>
-      </w:r>
-      <w:r>
-        <w:t xml:space="preserve">, while the validation loss is a lot lower at 1.0341. The discrepancy between the training and validation </w:t>
-      </w:r>
-      <w:r>
-        <w:lastRenderedPageBreak/>
-        <w:t>metrics</w:t>
-      </w:r>
-      <w:r>
-        <w:t xml:space="preserve">, alongside the low accuracy score suggests that the model is underfitting the training data. </w:t>
-      </w:r>
+        <w:rPr>
+          <w:del w:id="20" w:author="Chris Mintz" w:date="2024-08-22T19:04:00Z" w16du:dateUtc="2024-08-22T23:04:00Z"/>
+        </w:rPr>
+      </w:pPr>
+      <w:del w:id="21" w:author="Chris Mintz" w:date="2024-08-22T19:04:00Z" w16du:dateUtc="2024-08-22T23:04:00Z">
+        <w:r>
+          <w:delText>The model had been trained for one epoch in which achieved a training accuracy of 34.54%</w:delText>
+        </w:r>
+        <w:r>
+          <w:delText>, validation accuracy of 8.66%. The training loss is 2.7945</w:delText>
+        </w:r>
+        <w:r>
+          <w:delText xml:space="preserve">, while the validation loss is a lot lower at 1.0341. The discrepancy between the training and validation </w:delText>
+        </w:r>
+        <w:r>
+          <w:lastRenderedPageBreak/>
+          <w:delText>metrics</w:delText>
+        </w:r>
+        <w:r>
+          <w:delText xml:space="preserve">, alongside the low accuracy score suggests that the model is underfitting the training data. </w:delText>
+        </w:r>
+      </w:del>
     </w:p>
     <w:p>
       <w:pPr>
@@ -3799,30 +3895,42 @@
           <w:numId w:val="23"/>
         </w:numPr>
       </w:pPr>
-      <w:r>
-        <w:t xml:space="preserve">Due to the low scores </w:t>
-      </w:r>
-      <w:r>
-        <w:t xml:space="preserve">during training, tuning the hyperparameters were proving </w:t>
-      </w:r>
-      <w:r>
-        <w:t xml:space="preserve">difficult </w:t>
-      </w:r>
-      <w:r>
-        <w:t xml:space="preserve">to tune. </w:t>
-      </w:r>
+      <w:del w:id="22" w:author="Chris Mintz" w:date="2024-08-22T19:04:00Z" w16du:dateUtc="2024-08-22T23:04:00Z">
+        <w:r>
+          <w:delText xml:space="preserve">Due to the low scores </w:delText>
+        </w:r>
+        <w:r>
+          <w:delText xml:space="preserve">during training, tuning the hyperparameters were proving </w:delText>
+        </w:r>
+        <w:r>
+          <w:delText xml:space="preserve">difficult </w:delText>
+        </w:r>
+        <w:r>
+          <w:delText xml:space="preserve">to tune. </w:delText>
+        </w:r>
+      </w:del>
+      <w:ins w:id="23" w:author="Chris Mintz" w:date="2024-08-22T19:04:00Z" w16du:dateUtc="2024-08-22T23:04:00Z">
+        <w:r>
+          <w:t xml:space="preserve">See </w:t>
+        </w:r>
+      </w:ins>
+      <w:ins w:id="24" w:author="Chris Mintz" w:date="2024-08-22T19:05:00Z" w16du:dateUtc="2024-08-22T23:05:00Z">
+        <w:r>
+          <w:t>Task 11 in the project for the best model outline for classification and CNN architecture for digital recognition</w:t>
+        </w:r>
+      </w:ins>
     </w:p>
     <w:p/>
     <w:p/>
     <w:p>
-      <w:bookmarkStart w:id="6" w:name="_Toc175258987"/>
+      <w:bookmarkStart w:id="25" w:name="_Toc175258987"/>
       <w:r>
         <w:rPr>
           <w:rStyle w:val="Heading2Char"/>
         </w:rPr>
         <w:t>Model Comparison and Selection:</w:t>
       </w:r>
-      <w:bookmarkEnd w:id="6"/>
+      <w:bookmarkEnd w:id="25"/>
       <w:r>
         <w:t xml:space="preserve"> </w:t>
       </w:r>
@@ -4242,26 +4350,106 @@
         <w:t xml:space="preserve">Although, the accuracy of </w:t>
       </w:r>
       <w:r>
-        <w:t xml:space="preserve">the CNN model was significantly lower. Suggesting that the model was underfitting the training data, meaning more training could have been carried out to obtain a higher accuracy score. </w:t>
+        <w:t xml:space="preserve">the CNN model was </w:t>
+      </w:r>
+      <w:del w:id="26" w:author="Chris Mintz" w:date="2024-08-22T19:06:00Z" w16du:dateUtc="2024-08-22T23:06:00Z">
+        <w:r>
+          <w:delText>significantly lower</w:delText>
+        </w:r>
+      </w:del>
+      <w:ins w:id="27" w:author="Chris Mintz" w:date="2024-08-22T19:06:00Z" w16du:dateUtc="2024-08-22T23:06:00Z">
+        <w:r>
+          <w:t xml:space="preserve">difficult to improve, more examination and iteration of hyperparameters </w:t>
+        </w:r>
+      </w:ins>
+      <w:del w:id="28" w:author="Chris Mintz" w:date="2024-08-22T19:06:00Z" w16du:dateUtc="2024-08-22T23:06:00Z">
+        <w:r>
+          <w:delText xml:space="preserve">. Suggesting that the model was </w:delText>
+        </w:r>
+      </w:del>
+      <w:ins w:id="29" w:author="Chris Mintz" w:date="2024-08-22T19:06:00Z" w16du:dateUtc="2024-08-22T23:06:00Z">
+        <w:r>
+          <w:t>might hav</w:t>
+        </w:r>
+      </w:ins>
+      <w:ins w:id="30" w:author="Chris Mintz" w:date="2024-08-22T19:07:00Z" w16du:dateUtc="2024-08-22T23:07:00Z">
+        <w:r>
+          <w:t xml:space="preserve">e </w:t>
+        </w:r>
+        <w:r>
+          <w:lastRenderedPageBreak/>
+          <w:t xml:space="preserve">helped avoid </w:t>
+        </w:r>
+      </w:ins>
+      <w:r>
+        <w:t>underfitting the training data</w:t>
+      </w:r>
+      <w:ins w:id="31" w:author="Chris Mintz" w:date="2024-08-22T19:07:00Z" w16du:dateUtc="2024-08-22T23:07:00Z">
+        <w:r>
+          <w:t xml:space="preserve">. </w:t>
+        </w:r>
+      </w:ins>
+      <w:del w:id="32" w:author="Chris Mintz" w:date="2024-08-22T19:07:00Z" w16du:dateUtc="2024-08-22T23:07:00Z">
+        <w:r>
+          <w:delText>, meaning m</w:delText>
+        </w:r>
+      </w:del>
+      <w:ins w:id="33" w:author="Chris Mintz" w:date="2024-08-22T19:07:00Z" w16du:dateUtc="2024-08-22T23:07:00Z">
+        <w:r>
+          <w:t>M</w:t>
+        </w:r>
+      </w:ins>
+      <w:r>
+        <w:t>ore training could have been carried out to obtain a higher accuracy score</w:t>
+      </w:r>
+      <w:ins w:id="34" w:author="Chris Mintz" w:date="2024-08-22T19:07:00Z" w16du:dateUtc="2024-08-22T23:07:00Z">
+        <w:r>
+          <w:t xml:space="preserve"> in particular with monitoring tools like </w:t>
+        </w:r>
+        <w:proofErr w:type="spellStart"/>
+        <w:r>
+          <w:t>TensorBoard</w:t>
+        </w:r>
+        <w:proofErr w:type="spellEnd"/>
+        <w:r>
+          <w:t xml:space="preserve"> which used a </w:t>
+        </w:r>
+        <w:proofErr w:type="gramStart"/>
+        <w:r>
+          <w:t>log based</w:t>
+        </w:r>
+        <w:proofErr w:type="gramEnd"/>
+        <w:r>
+          <w:t xml:space="preserve"> analysis of the model results</w:t>
+        </w:r>
+      </w:ins>
+      <w:r>
+        <w:t xml:space="preserve">. </w:t>
       </w:r>
     </w:p>
     <w:p>
-      <w:r>
-        <w:lastRenderedPageBreak/>
-        <w:t xml:space="preserve">Conversely the large amount of training data, meant that more compute power was needed, and errors kept throwing up. Not allowing the CNN to perform to the best of its ability. </w:t>
-      </w:r>
+      <w:pPr>
+        <w:rPr>
+          <w:del w:id="35" w:author="Chris Mintz" w:date="2024-08-22T19:08:00Z" w16du:dateUtc="2024-08-22T23:08:00Z"/>
+        </w:rPr>
+      </w:pPr>
+      <w:del w:id="36" w:author="Chris Mintz" w:date="2024-08-22T19:08:00Z" w16du:dateUtc="2024-08-22T23:08:00Z">
+        <w:r>
+          <w:delText xml:space="preserve">Conversely the large amount of training data, meant that more compute power was needed, and errors kept throwing up. Not allowing the CNN to perform to the best of its ability. </w:delText>
+        </w:r>
+      </w:del>
     </w:p>
     <w:p/>
     <w:p/>
     <w:p>
-      <w:bookmarkStart w:id="7" w:name="_Toc175258988"/>
+      <w:bookmarkStart w:id="37" w:name="_Toc175258988"/>
       <w:r>
         <w:rPr>
           <w:rStyle w:val="Heading2Char"/>
         </w:rPr>
         <w:t>Conclusion:</w:t>
       </w:r>
-      <w:bookmarkEnd w:id="7"/>
+      <w:bookmarkEnd w:id="37"/>
       <w:r>
         <w:t xml:space="preserve"> </w:t>
       </w:r>
@@ -4280,8 +4468,13 @@
       </w:r>
     </w:p>
     <w:p>
-      <w:r>
-        <w:t>The implications of these findings extend beyond the immediate project scope. The high accuracy achieved in both tasks suggests the potential for real-world applications in various domains, including finance, healthcare, and e-commerce. The insights gained from feature importance analysis and model visualization can inform decision-making processes and guide further model refinement. The collaborative approach adopted in this project, leveraging tools like GitHub and Microsoft Word, showcases the effectiveness of teamwork in overcoming challenges and achieving project goals.</w:t>
+      <w:del w:id="38" w:author="Chris Mintz" w:date="2024-08-22T19:10:00Z" w16du:dateUtc="2024-08-22T23:10:00Z">
+        <w:r>
+          <w:delText xml:space="preserve">The implications of these findings extend beyond the immediate project scope. The high accuracy achieved in both tasks suggests the potential for real-world applications in various domains, including finance, healthcare, and e-commerce. The insights gained from feature importance analysis and model visualization can inform decision-making processes and guide further model refinement. </w:delText>
+        </w:r>
+      </w:del>
+      <w:r>
+        <w:t>The collaborative approach adopted in this project, leveraging tools like GitHub and Microsoft Word, showcases the effectiveness of teamwork in overcoming challenges and achieving project goals.</w:t>
       </w:r>
     </w:p>
     <w:p>
@@ -4298,11 +4491,11 @@
       <w:pPr>
         <w:pStyle w:val="Heading2"/>
       </w:pPr>
-      <w:bookmarkStart w:id="8" w:name="_Toc175258989"/>
+      <w:bookmarkStart w:id="39" w:name="_Toc175258989"/>
       <w:r>
         <w:t>Collaboration:</w:t>
       </w:r>
-      <w:bookmarkEnd w:id="8"/>
+      <w:bookmarkEnd w:id="39"/>
       <w:r>
         <w:t> </w:t>
       </w:r>
@@ -4348,12 +4541,15 @@
         <w:t xml:space="preserve"> and leveraged member strengths</w:t>
       </w:r>
       <w:r>
-        <w:t>. While the geographical distribution of the team presented an initial hurdle in scheduling synchronous meetings across different time zones, this was swiftly overcome through the adoption of a hybrid communication model. Regular virtual meetings on Teams, coupled with asynchronous updates on WhatsApp, ensured seamless progress tracking and addressed potential bottlenecks.</w:t>
+        <w:t xml:space="preserve">. While the geographical distribution of the team presented an initial hurdle in scheduling synchronous meetings across different time zones, this was swiftly overcome through the adoption of a </w:t>
+      </w:r>
+      <w:r>
+        <w:lastRenderedPageBreak/>
+        <w:t>hybrid communication model. Regular virtual meetings on Teams, coupled with asynchronous updates on WhatsApp, ensured seamless progress tracking and addressed potential bottlenecks.</w:t>
       </w:r>
     </w:p>
     <w:p>
       <w:r>
-        <w:lastRenderedPageBreak/>
         <w:t>GitHub emerged as the central hub for technical collaboration, enabling efficient version control and task management. Within the project repository, tasks were meticulously allocated to each team member</w:t>
       </w:r>
       <w:r>
@@ -4937,7 +5133,7 @@
         <w:br w:type="page"/>
       </w:r>
     </w:p>
-    <w:bookmarkStart w:id="9" w:name="_Toc175258990" w:displacedByCustomXml="next"/>
+    <w:bookmarkStart w:id="40" w:name="_Toc175258990" w:displacedByCustomXml="next"/>
     <w:sdt>
       <w:sdtPr>
         <w:rPr>
@@ -4960,7 +5156,7 @@
           <w:r>
             <w:t>References</w:t>
           </w:r>
-          <w:bookmarkEnd w:id="9"/>
+          <w:bookmarkEnd w:id="40"/>
         </w:p>
         <w:sdt>
           <w:sdtPr>
@@ -8770,6 +8966,14 @@
     <w:abstractNumId w:val="12"/>
   </w:num>
 </w:numbering>
+</file>
+
+<file path=word/people.xml><?xml version="1.0" encoding="utf-8"?>
+<w15:people xmlns:wpc="http://schemas.microsoft.com/office/word/2010/wordprocessingCanvas" xmlns:cx="http://schemas.microsoft.com/office/drawing/2014/chartex" xmlns:cx1="http://schemas.microsoft.com/office/drawing/2015/9/8/chartex" xmlns:cx2="http://schemas.microsoft.com/office/drawing/2015/10/21/chartex" xmlns:cx3="http://schemas.microsoft.com/office/drawing/2016/5/9/chartex" xmlns:cx4="http://schemas.microsoft.com/office/drawing/2016/5/10/chartex" xmlns:cx5="http://schemas.microsoft.com/office/drawing/2016/5/11/chartex" xmlns:cx6="http://schemas.microsoft.com/office/drawing/2016/5/12/chartex" xmlns:cx7="http://schemas.microsoft.com/office/drawing/2016/5/13/chartex" xmlns:cx8="http://schemas.microsoft.com/office/drawing/2016/5/14/chartex" xmlns:mc="http://schemas.openxmlformats.org/markup-compatibility/2006" xmlns:aink="http://schemas.microsoft.com/office/drawing/2016/ink" xmlns:am3d="http://schemas.microsoft.com/office/drawing/2017/model3d" xmlns:o="urn:schemas-microsoft-com:office:office" xmlns:oel="http://schemas.microsoft.com/office/2019/extlst" xmlns:r="http://schemas.openxmlformats.org/officeDocument/2006/relationships" xmlns:m="http://schemas.openxmlformats.org/officeDocument/2006/math" xmlns:v="urn:schemas-microsoft-com:vml" xmlns:wp14="http://schemas.microsoft.com/office/word/2010/wordprocessingDrawing" xmlns:wp="http://schemas.openxmlformats.org/drawingml/2006/wordprocessingDrawing" xmlns:w10="urn:schemas-microsoft-com:office:word" xmlns:w="http://schemas.openxmlformats.org/wordprocessingml/2006/main" xmlns:w14="http://schemas.microsoft.com/office/word/2010/wordml" xmlns:w15="http://schemas.microsoft.com/office/word/2012/wordml" xmlns:w16cex="http://schemas.microsoft.com/office/word/2018/wordml/cex" xmlns:w16cid="http://schemas.microsoft.com/office/word/2016/wordml/cid" xmlns:w16="http://schemas.microsoft.com/office/word/2018/wordml" xmlns:w16du="http://schemas.microsoft.com/office/word/2023/wordml/word16du" xmlns:w16sdtdh="http://schemas.microsoft.com/office/word/2020/wordml/sdtdatahash" xmlns:w16se="http://schemas.microsoft.com/office/word/2015/wordml/symex" xmlns:wpg="http://schemas.microsoft.com/office/word/2010/wordprocessingGroup" xmlns:wpi="http://schemas.microsoft.com/office/word/2010/wordprocessingInk" xmlns:wne="http://schemas.microsoft.com/office/word/2006/wordml" xmlns:wps="http://schemas.microsoft.com/office/word/2010/wordprocessingShape" mc:Ignorable="w14 w15 w16se w16cid w16 w16cex w16sdtdh w16du wp14">
+  <w15:person w15:author="Chris Mintz">
+    <w15:presenceInfo w15:providerId="Windows Live" w15:userId="bff052ea11bf4c7b"/>
+  </w15:person>
+</w15:people>
 </file>
 
 <file path=word/styles.xml><?xml version="1.0" encoding="utf-8"?>

</xml_diff>